<commit_message>
add instructions for operating pong paddles
</commit_message>
<xml_diff>
--- a/Games/ExternalEmulatorInstructions.docx
+++ b/Games/ExternalEmulatorInstructions.docx
@@ -78,7 +78,7 @@
           <w:noProof/>
         </w:rPr>
         <w:drawing>
-          <wp:inline distT="0" distB="0" distL="0" distR="0">
+          <wp:inline distT="0" distB="0" distL="0" distR="0" wp14:anchorId="317C1039" wp14:editId="7F871D2A">
             <wp:extent cx="5892522" cy="771525"/>
             <wp:effectExtent l="0" t="0" r="0" b="0"/>
             <wp:docPr id="1" name="Picture 1" descr="https://i.gyazo.com/30af6c9c29ef83335345ccb1b77815ea.png"/>
@@ -153,7 +153,7 @@
           <w:noProof/>
         </w:rPr>
         <w:drawing>
-          <wp:inline distT="0" distB="0" distL="0" distR="0">
+          <wp:inline distT="0" distB="0" distL="0" distR="0" wp14:anchorId="7D76D8E1" wp14:editId="536B1D0F">
             <wp:extent cx="5619750" cy="2404493"/>
             <wp:effectExtent l="0" t="0" r="0" b="0"/>
             <wp:docPr id="2" name="Picture 2" descr="https://i.gyazo.com/e01622fd0b6dfa32d3dc07cd2343ba95.png"/>
@@ -215,8 +215,6 @@
         </w:rPr>
         <w:t>Step 4. Open either pong.ch8 or tetris276.ch8</w:t>
       </w:r>
-      <w:bookmarkStart w:id="0" w:name="_GoBack"/>
-      <w:bookmarkEnd w:id="0"/>
     </w:p>
     <w:p>
       <w:pPr>
@@ -251,7 +249,7 @@
           <w:noProof/>
         </w:rPr>
         <w:drawing>
-          <wp:inline distT="0" distB="0" distL="0" distR="0">
+          <wp:inline distT="0" distB="0" distL="0" distR="0" wp14:anchorId="4F46A2E3" wp14:editId="63E3C185">
             <wp:extent cx="4505325" cy="1753362"/>
             <wp:effectExtent l="0" t="0" r="0" b="0"/>
             <wp:docPr id="3" name="Picture 3" descr="https://i.gyazo.com/3d29674c3312bd3efea0d07f115bed2d.png"/>
@@ -302,11 +300,69 @@
     </w:p>
     <w:p>
       <w:pPr>
+        <w:rPr>
+          <w:lang w:val="en-CA"/>
+        </w:rPr>
+      </w:pPr>
+      <w:r>
+        <w:rPr>
+          <w:lang w:val="en-CA"/>
+        </w:rPr>
+        <w:br w:type="page"/>
+      </w:r>
+    </w:p>
+    <w:p>
+      <w:pPr>
         <w:ind w:left="45"/>
         <w:rPr>
           <w:lang w:val="en-CA"/>
         </w:rPr>
       </w:pPr>
+      <w:r>
+        <w:rPr>
+          <w:lang w:val="en-CA"/>
+        </w:rPr>
+        <w:lastRenderedPageBreak/>
+        <w:t>Pong Controls:</w:t>
+      </w:r>
+    </w:p>
+    <w:p>
+      <w:pPr>
+        <w:pStyle w:val="ListParagraph"/>
+        <w:numPr>
+          <w:ilvl w:val="0"/>
+          <w:numId w:val="3"/>
+        </w:numPr>
+        <w:rPr>
+          <w:lang w:val="en-CA"/>
+        </w:rPr>
+      </w:pPr>
+      <w:r>
+        <w:rPr>
+          <w:lang w:val="en-CA"/>
+        </w:rPr>
+        <w:t>To operate the left paddle, use the ‘1’ and ‘q’ keys on the keyboard to move the paddle up and down respectively</w:t>
+      </w:r>
+    </w:p>
+    <w:p>
+      <w:pPr>
+        <w:pStyle w:val="ListParagraph"/>
+        <w:numPr>
+          <w:ilvl w:val="0"/>
+          <w:numId w:val="3"/>
+        </w:numPr>
+        <w:rPr>
+          <w:lang w:val="en-CA"/>
+        </w:rPr>
+      </w:pPr>
+      <w:r>
+        <w:rPr>
+          <w:lang w:val="en-CA"/>
+        </w:rPr>
+        <w:t>To operate the right paddle, use the ‘4’ and ‘r’ keys on the keyboard to move the paddle up and down respectively</w:t>
+      </w:r>
+      <w:bookmarkStart w:id="0" w:name="_GoBack"/>
+      <w:bookmarkEnd w:id="0"/>
     </w:p>
     <w:sectPr>
       <w:pgSz w:w="12240" w:h="15840"/>
@@ -433,6 +489,119 @@
     </w:lvl>
   </w:abstractNum>
   <w:abstractNum w:abstractNumId="1" w15:restartNumberingAfterBreak="0">
+    <w:nsid w:val="67741064"/>
+    <w:multiLevelType w:val="hybridMultilevel"/>
+    <w:tmpl w:val="0A0EF5DE"/>
+    <w:lvl w:ilvl="0" w:tplc="10090001">
+      <w:start w:val="1"/>
+      <w:numFmt w:val="bullet"/>
+      <w:lvlText w:val=""/>
+      <w:lvlJc w:val="left"/>
+      <w:pPr>
+        <w:ind w:left="765" w:hanging="360"/>
+      </w:pPr>
+      <w:rPr>
+        <w:rFonts w:ascii="Symbol" w:hAnsi="Symbol" w:hint="default"/>
+      </w:rPr>
+    </w:lvl>
+    <w:lvl w:ilvl="1" w:tplc="10090003" w:tentative="1">
+      <w:start w:val="1"/>
+      <w:numFmt w:val="bullet"/>
+      <w:lvlText w:val="o"/>
+      <w:lvlJc w:val="left"/>
+      <w:pPr>
+        <w:ind w:left="1485" w:hanging="360"/>
+      </w:pPr>
+      <w:rPr>
+        <w:rFonts w:ascii="Courier New" w:hAnsi="Courier New" w:cs="Courier New" w:hint="default"/>
+      </w:rPr>
+    </w:lvl>
+    <w:lvl w:ilvl="2" w:tplc="10090005" w:tentative="1">
+      <w:start w:val="1"/>
+      <w:numFmt w:val="bullet"/>
+      <w:lvlText w:val=""/>
+      <w:lvlJc w:val="left"/>
+      <w:pPr>
+        <w:ind w:left="2205" w:hanging="360"/>
+      </w:pPr>
+      <w:rPr>
+        <w:rFonts w:ascii="Wingdings" w:hAnsi="Wingdings" w:hint="default"/>
+      </w:rPr>
+    </w:lvl>
+    <w:lvl w:ilvl="3" w:tplc="10090001" w:tentative="1">
+      <w:start w:val="1"/>
+      <w:numFmt w:val="bullet"/>
+      <w:lvlText w:val=""/>
+      <w:lvlJc w:val="left"/>
+      <w:pPr>
+        <w:ind w:left="2925" w:hanging="360"/>
+      </w:pPr>
+      <w:rPr>
+        <w:rFonts w:ascii="Symbol" w:hAnsi="Symbol" w:hint="default"/>
+      </w:rPr>
+    </w:lvl>
+    <w:lvl w:ilvl="4" w:tplc="10090003" w:tentative="1">
+      <w:start w:val="1"/>
+      <w:numFmt w:val="bullet"/>
+      <w:lvlText w:val="o"/>
+      <w:lvlJc w:val="left"/>
+      <w:pPr>
+        <w:ind w:left="3645" w:hanging="360"/>
+      </w:pPr>
+      <w:rPr>
+        <w:rFonts w:ascii="Courier New" w:hAnsi="Courier New" w:cs="Courier New" w:hint="default"/>
+      </w:rPr>
+    </w:lvl>
+    <w:lvl w:ilvl="5" w:tplc="10090005" w:tentative="1">
+      <w:start w:val="1"/>
+      <w:numFmt w:val="bullet"/>
+      <w:lvlText w:val=""/>
+      <w:lvlJc w:val="left"/>
+      <w:pPr>
+        <w:ind w:left="4365" w:hanging="360"/>
+      </w:pPr>
+      <w:rPr>
+        <w:rFonts w:ascii="Wingdings" w:hAnsi="Wingdings" w:hint="default"/>
+      </w:rPr>
+    </w:lvl>
+    <w:lvl w:ilvl="6" w:tplc="10090001" w:tentative="1">
+      <w:start w:val="1"/>
+      <w:numFmt w:val="bullet"/>
+      <w:lvlText w:val=""/>
+      <w:lvlJc w:val="left"/>
+      <w:pPr>
+        <w:ind w:left="5085" w:hanging="360"/>
+      </w:pPr>
+      <w:rPr>
+        <w:rFonts w:ascii="Symbol" w:hAnsi="Symbol" w:hint="default"/>
+      </w:rPr>
+    </w:lvl>
+    <w:lvl w:ilvl="7" w:tplc="10090003" w:tentative="1">
+      <w:start w:val="1"/>
+      <w:numFmt w:val="bullet"/>
+      <w:lvlText w:val="o"/>
+      <w:lvlJc w:val="left"/>
+      <w:pPr>
+        <w:ind w:left="5805" w:hanging="360"/>
+      </w:pPr>
+      <w:rPr>
+        <w:rFonts w:ascii="Courier New" w:hAnsi="Courier New" w:cs="Courier New" w:hint="default"/>
+      </w:rPr>
+    </w:lvl>
+    <w:lvl w:ilvl="8" w:tplc="10090005" w:tentative="1">
+      <w:start w:val="1"/>
+      <w:numFmt w:val="bullet"/>
+      <w:lvlText w:val=""/>
+      <w:lvlJc w:val="left"/>
+      <w:pPr>
+        <w:ind w:left="6525" w:hanging="360"/>
+      </w:pPr>
+      <w:rPr>
+        <w:rFonts w:ascii="Wingdings" w:hAnsi="Wingdings" w:hint="default"/>
+      </w:rPr>
+    </w:lvl>
+  </w:abstractNum>
+  <w:abstractNum w:abstractNumId="2" w15:restartNumberingAfterBreak="0">
     <w:nsid w:val="7E525BA9"/>
     <w:multiLevelType w:val="hybridMultilevel"/>
     <w:tmpl w:val="7158C41E"/>
@@ -548,6 +717,9 @@
     <w:abstractNumId w:val="0"/>
   </w:num>
   <w:num w:numId="2">
+    <w:abstractNumId w:val="2"/>
+  </w:num>
+  <w:num w:numId="3">
     <w:abstractNumId w:val="1"/>
   </w:num>
 </w:numbering>

</xml_diff>

<commit_message>
added game isntructions for Tetris
</commit_message>
<xml_diff>
--- a/Games/ExternalEmulatorInstructions.docx
+++ b/Games/ExternalEmulatorInstructions.docx
@@ -361,6 +361,37 @@
         </w:rPr>
         <w:t>To operate the right paddle, use the ‘4’ and ‘r’ keys on the keyboard to move the paddle up and down respectively</w:t>
       </w:r>
+    </w:p>
+    <w:p>
+      <w:pPr>
+        <w:rPr>
+          <w:lang w:val="en-CA"/>
+        </w:rPr>
+      </w:pPr>
+      <w:r>
+        <w:rPr>
+          <w:lang w:val="en-CA"/>
+        </w:rPr>
+        <w:t>Tetris Controls:</w:t>
+      </w:r>
+    </w:p>
+    <w:p>
+      <w:pPr>
+        <w:pStyle w:val="ListParagraph"/>
+        <w:numPr>
+          <w:ilvl w:val="0"/>
+          <w:numId w:val="4"/>
+        </w:numPr>
+        <w:rPr>
+          <w:lang w:val="en-CA"/>
+        </w:rPr>
+      </w:pPr>
+      <w:r>
+        <w:rPr>
+          <w:lang w:val="en-CA"/>
+        </w:rPr>
+        <w:t>To move the shapes, use the ‘q’ key to move left and the ‘e’ key to move right.</w:t>
+      </w:r>
       <w:bookmarkStart w:id="0" w:name="_GoBack"/>
       <w:bookmarkEnd w:id="0"/>
     </w:p>
@@ -377,6 +408,119 @@
 <file path=word/numbering.xml><?xml version="1.0" encoding="utf-8"?>
 <w:numbering xmlns:wpc="http://schemas.microsoft.com/office/word/2010/wordprocessingCanvas" xmlns:cx="http://schemas.microsoft.com/office/drawing/2014/chartex" xmlns:cx1="http://schemas.microsoft.com/office/drawing/2015/9/8/chartex" xmlns:cx2="http://schemas.microsoft.com/office/drawing/2015/10/21/chartex" xmlns:cx3="http://schemas.microsoft.com/office/drawing/2016/5/9/chartex" xmlns:cx4="http://schemas.microsoft.com/office/drawing/2016/5/10/chartex" xmlns:cx5="http://schemas.microsoft.com/office/drawing/2016/5/11/chartex" xmlns:cx6="http://schemas.microsoft.com/office/drawing/2016/5/12/chartex" xmlns:cx7="http://schemas.microsoft.com/office/drawing/2016/5/13/chartex" xmlns:cx8="http://schemas.microsoft.com/office/drawing/2016/5/14/chartex" xmlns:mc="http://schemas.openxmlformats.org/markup-compatibility/2006" xmlns:aink="http://schemas.microsoft.com/office/drawing/2016/ink" xmlns:am3d="http://schemas.microsoft.com/office/drawing/2017/model3d" xmlns:o="urn:schemas-microsoft-com:office:office" xmlns:r="http://schemas.openxmlformats.org/officeDocument/2006/relationships" xmlns:m="http://schemas.openxmlformats.org/officeDocument/2006/math" xmlns:v="urn:schemas-microsoft-com:vml" xmlns:wp14="http://schemas.microsoft.com/office/word/2010/wordprocessingDrawing" xmlns:wp="http://schemas.openxmlformats.org/drawingml/2006/wordprocessingDrawing" xmlns:w10="urn:schemas-microsoft-com:office:word" xmlns:w="http://schemas.openxmlformats.org/wordprocessingml/2006/main" xmlns:w14="http://schemas.microsoft.com/office/word/2010/wordml" xmlns:w15="http://schemas.microsoft.com/office/word/2012/wordml" xmlns:w16cid="http://schemas.microsoft.com/office/word/2016/wordml/cid" xmlns:w16se="http://schemas.microsoft.com/office/word/2015/wordml/symex" xmlns:wpg="http://schemas.microsoft.com/office/word/2010/wordprocessingGroup" xmlns:wpi="http://schemas.microsoft.com/office/word/2010/wordprocessingInk" xmlns:wne="http://schemas.microsoft.com/office/word/2006/wordml" xmlns:wps="http://schemas.microsoft.com/office/word/2010/wordprocessingShape" mc:Ignorable="w14 w15 w16se w16cid wp14">
   <w:abstractNum w:abstractNumId="0" w15:restartNumberingAfterBreak="0">
+    <w:nsid w:val="1D853307"/>
+    <w:multiLevelType w:val="hybridMultilevel"/>
+    <w:tmpl w:val="7EB693AC"/>
+    <w:lvl w:ilvl="0" w:tplc="04090001">
+      <w:start w:val="1"/>
+      <w:numFmt w:val="bullet"/>
+      <w:lvlText w:val=""/>
+      <w:lvlJc w:val="left"/>
+      <w:pPr>
+        <w:ind w:left="720" w:hanging="360"/>
+      </w:pPr>
+      <w:rPr>
+        <w:rFonts w:ascii="Symbol" w:hAnsi="Symbol" w:hint="default"/>
+      </w:rPr>
+    </w:lvl>
+    <w:lvl w:ilvl="1" w:tplc="04090003" w:tentative="1">
+      <w:start w:val="1"/>
+      <w:numFmt w:val="bullet"/>
+      <w:lvlText w:val="o"/>
+      <w:lvlJc w:val="left"/>
+      <w:pPr>
+        <w:ind w:left="1440" w:hanging="360"/>
+      </w:pPr>
+      <w:rPr>
+        <w:rFonts w:ascii="Courier New" w:hAnsi="Courier New" w:cs="Courier New" w:hint="default"/>
+      </w:rPr>
+    </w:lvl>
+    <w:lvl w:ilvl="2" w:tplc="04090005" w:tentative="1">
+      <w:start w:val="1"/>
+      <w:numFmt w:val="bullet"/>
+      <w:lvlText w:val=""/>
+      <w:lvlJc w:val="left"/>
+      <w:pPr>
+        <w:ind w:left="2160" w:hanging="360"/>
+      </w:pPr>
+      <w:rPr>
+        <w:rFonts w:ascii="Wingdings" w:hAnsi="Wingdings" w:hint="default"/>
+      </w:rPr>
+    </w:lvl>
+    <w:lvl w:ilvl="3" w:tplc="04090001" w:tentative="1">
+      <w:start w:val="1"/>
+      <w:numFmt w:val="bullet"/>
+      <w:lvlText w:val=""/>
+      <w:lvlJc w:val="left"/>
+      <w:pPr>
+        <w:ind w:left="2880" w:hanging="360"/>
+      </w:pPr>
+      <w:rPr>
+        <w:rFonts w:ascii="Symbol" w:hAnsi="Symbol" w:hint="default"/>
+      </w:rPr>
+    </w:lvl>
+    <w:lvl w:ilvl="4" w:tplc="04090003" w:tentative="1">
+      <w:start w:val="1"/>
+      <w:numFmt w:val="bullet"/>
+      <w:lvlText w:val="o"/>
+      <w:lvlJc w:val="left"/>
+      <w:pPr>
+        <w:ind w:left="3600" w:hanging="360"/>
+      </w:pPr>
+      <w:rPr>
+        <w:rFonts w:ascii="Courier New" w:hAnsi="Courier New" w:cs="Courier New" w:hint="default"/>
+      </w:rPr>
+    </w:lvl>
+    <w:lvl w:ilvl="5" w:tplc="04090005" w:tentative="1">
+      <w:start w:val="1"/>
+      <w:numFmt w:val="bullet"/>
+      <w:lvlText w:val=""/>
+      <w:lvlJc w:val="left"/>
+      <w:pPr>
+        <w:ind w:left="4320" w:hanging="360"/>
+      </w:pPr>
+      <w:rPr>
+        <w:rFonts w:ascii="Wingdings" w:hAnsi="Wingdings" w:hint="default"/>
+      </w:rPr>
+    </w:lvl>
+    <w:lvl w:ilvl="6" w:tplc="04090001" w:tentative="1">
+      <w:start w:val="1"/>
+      <w:numFmt w:val="bullet"/>
+      <w:lvlText w:val=""/>
+      <w:lvlJc w:val="left"/>
+      <w:pPr>
+        <w:ind w:left="5040" w:hanging="360"/>
+      </w:pPr>
+      <w:rPr>
+        <w:rFonts w:ascii="Symbol" w:hAnsi="Symbol" w:hint="default"/>
+      </w:rPr>
+    </w:lvl>
+    <w:lvl w:ilvl="7" w:tplc="04090003" w:tentative="1">
+      <w:start w:val="1"/>
+      <w:numFmt w:val="bullet"/>
+      <w:lvlText w:val="o"/>
+      <w:lvlJc w:val="left"/>
+      <w:pPr>
+        <w:ind w:left="5760" w:hanging="360"/>
+      </w:pPr>
+      <w:rPr>
+        <w:rFonts w:ascii="Courier New" w:hAnsi="Courier New" w:cs="Courier New" w:hint="default"/>
+      </w:rPr>
+    </w:lvl>
+    <w:lvl w:ilvl="8" w:tplc="04090005" w:tentative="1">
+      <w:start w:val="1"/>
+      <w:numFmt w:val="bullet"/>
+      <w:lvlText w:val=""/>
+      <w:lvlJc w:val="left"/>
+      <w:pPr>
+        <w:ind w:left="6480" w:hanging="360"/>
+      </w:pPr>
+      <w:rPr>
+        <w:rFonts w:ascii="Wingdings" w:hAnsi="Wingdings" w:hint="default"/>
+      </w:rPr>
+    </w:lvl>
+  </w:abstractNum>
+  <w:abstractNum w:abstractNumId="1" w15:restartNumberingAfterBreak="0">
     <w:nsid w:val="23B76E9E"/>
     <w:multiLevelType w:val="hybridMultilevel"/>
     <w:tmpl w:val="78CEF29C"/>
@@ -488,7 +632,7 @@
       </w:rPr>
     </w:lvl>
   </w:abstractNum>
-  <w:abstractNum w:abstractNumId="1" w15:restartNumberingAfterBreak="0">
+  <w:abstractNum w:abstractNumId="2" w15:restartNumberingAfterBreak="0">
     <w:nsid w:val="67741064"/>
     <w:multiLevelType w:val="hybridMultilevel"/>
     <w:tmpl w:val="0A0EF5DE"/>
@@ -601,10 +745,10 @@
       </w:rPr>
     </w:lvl>
   </w:abstractNum>
-  <w:abstractNum w:abstractNumId="2" w15:restartNumberingAfterBreak="0">
+  <w:abstractNum w:abstractNumId="3" w15:restartNumberingAfterBreak="0">
     <w:nsid w:val="7E525BA9"/>
     <w:multiLevelType w:val="hybridMultilevel"/>
-    <w:tmpl w:val="7158C41E"/>
+    <w:tmpl w:val="37D2E6A4"/>
     <w:lvl w:ilvl="0" w:tplc="E738CEFE">
       <w:numFmt w:val="bullet"/>
       <w:lvlText w:val="-"/>
@@ -616,7 +760,7 @@
         <w:rFonts w:ascii="Calibri" w:eastAsiaTheme="minorEastAsia" w:hAnsi="Calibri" w:cs="Calibri" w:hint="default"/>
       </w:rPr>
     </w:lvl>
-    <w:lvl w:ilvl="1" w:tplc="04090003" w:tentative="1">
+    <w:lvl w:ilvl="1" w:tplc="04090003">
       <w:start w:val="1"/>
       <w:numFmt w:val="bullet"/>
       <w:lvlText w:val="o"/>
@@ -714,13 +858,16 @@
     </w:lvl>
   </w:abstractNum>
   <w:num w:numId="1">
-    <w:abstractNumId w:val="0"/>
+    <w:abstractNumId w:val="1"/>
   </w:num>
   <w:num w:numId="2">
+    <w:abstractNumId w:val="3"/>
+  </w:num>
+  <w:num w:numId="3">
     <w:abstractNumId w:val="2"/>
   </w:num>
-  <w:num w:numId="3">
-    <w:abstractNumId w:val="1"/>
+  <w:num w:numId="4">
+    <w:abstractNumId w:val="0"/>
   </w:num>
 </w:numbering>
 </file>

</xml_diff>

<commit_message>
updated tetris game instructions
</commit_message>
<xml_diff>
--- a/Games/ExternalEmulatorInstructions.docx
+++ b/Games/ExternalEmulatorInstructions.docx
@@ -391,6 +391,48 @@
           <w:lang w:val="en-CA"/>
         </w:rPr>
         <w:t>To move the shapes, use the ‘q’ key to move left and the ‘e’ key to move right.</w:t>
+      </w:r>
+      <w:r>
+        <w:rPr>
+          <w:lang w:val="en-CA"/>
+        </w:rPr>
+        <w:t xml:space="preserve"> </w:t>
+      </w:r>
+    </w:p>
+    <w:p>
+      <w:pPr>
+        <w:pStyle w:val="ListParagraph"/>
+        <w:numPr>
+          <w:ilvl w:val="0"/>
+          <w:numId w:val="4"/>
+        </w:numPr>
+        <w:rPr>
+          <w:lang w:val="en-CA"/>
+        </w:rPr>
+      </w:pPr>
+      <w:r>
+        <w:rPr>
+          <w:lang w:val="en-CA"/>
+        </w:rPr>
+        <w:t>To speed up the drop, use the ‘s’ key</w:t>
+      </w:r>
+    </w:p>
+    <w:p>
+      <w:pPr>
+        <w:pStyle w:val="ListParagraph"/>
+        <w:numPr>
+          <w:ilvl w:val="0"/>
+          <w:numId w:val="4"/>
+        </w:numPr>
+        <w:rPr>
+          <w:lang w:val="en-CA"/>
+        </w:rPr>
+      </w:pPr>
+      <w:r>
+        <w:rPr>
+          <w:lang w:val="en-CA"/>
+        </w:rPr>
+        <w:t>To rotate the shape, use the ‘w’ key</w:t>
       </w:r>
       <w:bookmarkStart w:id="0" w:name="_GoBack"/>
       <w:bookmarkEnd w:id="0"/>

</xml_diff>

<commit_message>
updated game instructions and got rid of notCompiler file as it is not needed anymore
</commit_message>
<xml_diff>
--- a/Games/ExternalEmulatorInstructions.docx
+++ b/Games/ExternalEmulatorInstructions.docx
@@ -14,7 +14,37 @@
           <w:u w:val="single"/>
           <w:lang w:val="en-CA"/>
         </w:rPr>
-        <w:t>Instructions for running the full release 1 code for Tetris and Pong:</w:t>
+        <w:t xml:space="preserve">Instructions for running the full release </w:t>
+      </w:r>
+      <w:r>
+        <w:rPr>
+          <w:u w:val="single"/>
+          <w:lang w:val="en-CA"/>
+        </w:rPr>
+        <w:t>4</w:t>
+      </w:r>
+      <w:r>
+        <w:rPr>
+          <w:u w:val="single"/>
+          <w:lang w:val="en-CA"/>
+        </w:rPr>
+        <w:t xml:space="preserve"> code for Tetris and Pong</w:t>
+      </w:r>
+      <w:r>
+        <w:rPr>
+          <w:u w:val="single"/>
+          <w:lang w:val="en-CA"/>
+        </w:rPr>
+        <w:t xml:space="preserve"> on the external emulator</w:t>
+      </w:r>
+      <w:bookmarkStart w:id="0" w:name="_GoBack"/>
+      <w:bookmarkEnd w:id="0"/>
+      <w:r>
+        <w:rPr>
+          <w:u w:val="single"/>
+          <w:lang w:val="en-CA"/>
+        </w:rPr>
+        <w:t>:</w:t>
       </w:r>
     </w:p>
     <w:p>
@@ -434,8 +464,6 @@
         </w:rPr>
         <w:t>To rotate the shape, use the ‘w’ key</w:t>
       </w:r>
-      <w:bookmarkStart w:id="0" w:name="_GoBack"/>
-      <w:bookmarkEnd w:id="0"/>
     </w:p>
     <w:sectPr>
       <w:pgSz w:w="12240" w:h="15840"/>

</xml_diff>

<commit_message>
updated game instructions doc, external emulator doc
</commit_message>
<xml_diff>
--- a/Games/ExternalEmulatorInstructions.docx
+++ b/Games/ExternalEmulatorInstructions.docx
@@ -37,47 +37,28 @@
         </w:rPr>
         <w:t xml:space="preserve"> on the external emulator</w:t>
       </w:r>
+      <w:r>
+        <w:rPr>
+          <w:u w:val="single"/>
+          <w:lang w:val="en-CA"/>
+        </w:rPr>
+        <w:t>:</w:t>
+      </w:r>
+    </w:p>
+    <w:p>
+      <w:pPr>
+        <w:rPr>
+          <w:lang w:val="en-CA"/>
+        </w:rPr>
+      </w:pPr>
+      <w:r>
+        <w:rPr>
+          <w:lang w:val="en-CA"/>
+        </w:rPr>
+        <w:t xml:space="preserve"> </w:t>
+      </w:r>
       <w:bookmarkStart w:id="0" w:name="_GoBack"/>
       <w:bookmarkEnd w:id="0"/>
-      <w:r>
-        <w:rPr>
-          <w:u w:val="single"/>
-          <w:lang w:val="en-CA"/>
-        </w:rPr>
-        <w:t>:</w:t>
-      </w:r>
-    </w:p>
-    <w:p>
-      <w:pPr>
-        <w:pStyle w:val="ListParagraph"/>
-        <w:numPr>
-          <w:ilvl w:val="0"/>
-          <w:numId w:val="2"/>
-        </w:numPr>
-        <w:rPr>
-          <w:lang w:val="en-CA"/>
-        </w:rPr>
-      </w:pPr>
-      <w:r>
-        <w:rPr>
-          <w:lang w:val="en-CA"/>
-        </w:rPr>
-        <w:t>Here, we have decided to use an external emulator to test our games while our group’s emulator is currently being bug-fixed/polished</w:t>
-      </w:r>
-      <w:r>
-        <w:rPr>
-          <w:lang w:val="en-CA"/>
-        </w:rPr>
-        <w:t>.</w:t>
-      </w:r>
-    </w:p>
-    <w:p>
-      <w:pPr>
-        <w:ind w:left="45"/>
-        <w:rPr>
-          <w:lang w:val="en-CA"/>
-        </w:rPr>
-      </w:pPr>
       <w:r>
         <w:rPr>
           <w:lang w:val="en-CA"/>

</xml_diff>